<commit_message>
Update Estrutura de Resolução - Churn Analysis.docx
</commit_message>
<xml_diff>
--- a/Estrutura de Resolução - Churn Analysis.docx
+++ b/Estrutura de Resolução - Churn Analysis.docx
@@ -70,11 +70,6 @@
     </w:p>
     <w:p>
       <w:pPr>
-        <w:pStyle w:val="PargrafodaLista"/>
-        <w:numPr>
-          <w:ilvl w:val="0"/>
-          <w:numId w:val="3"/>
-        </w:numPr>
         <w:rPr>
           <w:rFonts w:ascii="Arial" w:hAnsi="Arial" w:cs="Arial"/>
           <w:b/>
@@ -106,159 +101,7 @@
         </w:rPr>
         <w:t>.</w:t>
       </w:r>
-    </w:p>
-    <w:p>
-      <w:pPr>
-        <w:pStyle w:val="PargrafodaLista"/>
-        <w:numPr>
-          <w:ilvl w:val="1"/>
-          <w:numId w:val="3"/>
-        </w:numPr>
-        <w:jc w:val="both"/>
-        <w:rPr>
-          <w:rFonts w:ascii="Arial" w:hAnsi="Arial" w:cs="Arial"/>
-          <w:b/>
-          <w:bCs/>
-          <w:sz w:val="26"/>
-          <w:szCs w:val="26"/>
-        </w:rPr>
-      </w:pPr>
-      <w:r>
-        <w:rPr>
-          <w:rFonts w:ascii="Arial" w:hAnsi="Arial" w:cs="Arial"/>
-          <w:b/>
-          <w:bCs/>
-          <w:sz w:val="26"/>
-          <w:szCs w:val="26"/>
-        </w:rPr>
-        <w:t>Descrição do Problema.</w:t>
-      </w:r>
-    </w:p>
-    <w:p>
-      <w:pPr>
-        <w:pStyle w:val="PargrafodaLista"/>
-        <w:numPr>
-          <w:ilvl w:val="2"/>
-          <w:numId w:val="3"/>
-        </w:numPr>
-        <w:jc w:val="both"/>
-        <w:rPr>
-          <w:rFonts w:ascii="Arial" w:hAnsi="Arial" w:cs="Arial"/>
-          <w:sz w:val="26"/>
-          <w:szCs w:val="26"/>
-        </w:rPr>
-      </w:pPr>
-      <w:r>
-        <w:rPr>
-          <w:rFonts w:ascii="Arial" w:hAnsi="Arial" w:cs="Arial"/>
-          <w:sz w:val="26"/>
-          <w:szCs w:val="26"/>
-        </w:rPr>
-        <w:t>Foi passado pela diretoria da</w:t>
-      </w:r>
-      <w:r>
-        <w:rPr>
-          <w:rFonts w:ascii="Arial" w:hAnsi="Arial" w:cs="Arial"/>
-          <w:sz w:val="26"/>
-          <w:szCs w:val="26"/>
-        </w:rPr>
-        <w:t xml:space="preserve"> empresa </w:t>
-      </w:r>
-      <w:r>
-        <w:rPr>
-          <w:rFonts w:ascii="Arial" w:hAnsi="Arial" w:cs="Arial"/>
-          <w:sz w:val="26"/>
-          <w:szCs w:val="26"/>
-        </w:rPr>
-        <w:t xml:space="preserve">que os serviços de assinatura estão tendo uma taxa de </w:t>
-      </w:r>
-      <w:proofErr w:type="spellStart"/>
-      <w:r>
-        <w:rPr>
-          <w:rFonts w:ascii="Arial" w:hAnsi="Arial" w:cs="Arial"/>
-          <w:sz w:val="26"/>
-          <w:szCs w:val="26"/>
-        </w:rPr>
-        <w:t>c</w:t>
-      </w:r>
-      <w:r>
-        <w:rPr>
-          <w:rFonts w:ascii="Arial" w:hAnsi="Arial" w:cs="Arial"/>
-          <w:sz w:val="26"/>
-          <w:szCs w:val="26"/>
-        </w:rPr>
-        <w:t>hurn</w:t>
-      </w:r>
-      <w:proofErr w:type="spellEnd"/>
-      <w:r>
-        <w:rPr>
-          <w:rFonts w:ascii="Arial" w:hAnsi="Arial" w:cs="Arial"/>
-          <w:sz w:val="26"/>
-          <w:szCs w:val="26"/>
-        </w:rPr>
-        <w:t xml:space="preserve"> 2</w:t>
-      </w:r>
-      <w:r>
-        <w:rPr>
-          <w:rFonts w:ascii="Arial" w:hAnsi="Arial" w:cs="Arial"/>
-          <w:sz w:val="26"/>
-          <w:szCs w:val="26"/>
-        </w:rPr>
-        <w:t>0</w:t>
-      </w:r>
-      <w:r>
-        <w:rPr>
-          <w:rFonts w:ascii="Arial" w:hAnsi="Arial" w:cs="Arial"/>
-          <w:sz w:val="26"/>
-          <w:szCs w:val="26"/>
-        </w:rPr>
-        <w:t>%</w:t>
-      </w:r>
-      <w:r>
-        <w:rPr>
-          <w:rFonts w:ascii="Arial" w:hAnsi="Arial" w:cs="Arial"/>
-          <w:sz w:val="26"/>
-          <w:szCs w:val="26"/>
-        </w:rPr>
-        <w:t xml:space="preserve"> e precisa que esse número caia consideravelmente</w:t>
-      </w:r>
-      <w:r>
-        <w:rPr>
-          <w:rFonts w:ascii="Arial" w:hAnsi="Arial" w:cs="Arial"/>
-          <w:sz w:val="26"/>
-          <w:szCs w:val="26"/>
-        </w:rPr>
-        <w:t xml:space="preserve"> (calcular LTV)</w:t>
-      </w:r>
-      <w:r>
-        <w:rPr>
-          <w:rFonts w:ascii="Arial" w:hAnsi="Arial" w:cs="Arial"/>
-          <w:sz w:val="26"/>
-          <w:szCs w:val="26"/>
-        </w:rPr>
-        <w:t xml:space="preserve">. </w:t>
-      </w:r>
-    </w:p>
-    <w:p>
-      <w:pPr>
-        <w:pStyle w:val="PargrafodaLista"/>
-        <w:ind w:left="792"/>
-        <w:rPr>
-          <w:rFonts w:ascii="Arial" w:hAnsi="Arial" w:cs="Arial"/>
-          <w:b/>
-          <w:bCs/>
-          <w:sz w:val="32"/>
-          <w:szCs w:val="32"/>
-        </w:rPr>
-      </w:pPr>
-    </w:p>
-    <w:p>
-      <w:pPr>
-        <w:pStyle w:val="PargrafodaLista"/>
-        <w:numPr>
-          <w:ilvl w:val="0"/>
-          <w:numId w:val="3"/>
-        </w:numPr>
+      <w:r>
         <w:rPr>
           <w:rFonts w:ascii="Arial" w:hAnsi="Arial" w:cs="Arial"/>
           <w:b/>
@@ -267,8 +110,122 @@
           <w:szCs w:val="32"/>
           <w:u w:val="single"/>
         </w:rPr>
-      </w:pPr>
-      <w:r>
+        <w:br/>
+      </w:r>
+      <w:r>
+        <w:rPr>
+          <w:rFonts w:ascii="Arial" w:hAnsi="Arial" w:cs="Arial"/>
+          <w:sz w:val="26"/>
+          <w:szCs w:val="26"/>
+        </w:rPr>
+        <w:t xml:space="preserve">+ </w:t>
+      </w:r>
+      <w:r>
+        <w:rPr>
+          <w:rFonts w:ascii="Arial" w:hAnsi="Arial" w:cs="Arial"/>
+          <w:sz w:val="26"/>
+          <w:szCs w:val="26"/>
+        </w:rPr>
+        <w:t>Foi passado pela diretoria da</w:t>
+      </w:r>
+      <w:r>
+        <w:rPr>
+          <w:rFonts w:ascii="Arial" w:hAnsi="Arial" w:cs="Arial"/>
+          <w:sz w:val="26"/>
+          <w:szCs w:val="26"/>
+        </w:rPr>
+        <w:t xml:space="preserve"> empresa </w:t>
+      </w:r>
+      <w:r>
+        <w:rPr>
+          <w:rFonts w:ascii="Arial" w:hAnsi="Arial" w:cs="Arial"/>
+          <w:sz w:val="26"/>
+          <w:szCs w:val="26"/>
+        </w:rPr>
+        <w:t xml:space="preserve">que os serviços de assinatura estão tendo uma taxa de </w:t>
+      </w:r>
+      <w:proofErr w:type="spellStart"/>
+      <w:r>
+        <w:rPr>
+          <w:rFonts w:ascii="Arial" w:hAnsi="Arial" w:cs="Arial"/>
+          <w:sz w:val="26"/>
+          <w:szCs w:val="26"/>
+        </w:rPr>
+        <w:t>c</w:t>
+      </w:r>
+      <w:r>
+        <w:rPr>
+          <w:rFonts w:ascii="Arial" w:hAnsi="Arial" w:cs="Arial"/>
+          <w:sz w:val="26"/>
+          <w:szCs w:val="26"/>
+        </w:rPr>
+        <w:t>hurn</w:t>
+      </w:r>
+      <w:proofErr w:type="spellEnd"/>
+      <w:r>
+        <w:rPr>
+          <w:rFonts w:ascii="Arial" w:hAnsi="Arial" w:cs="Arial"/>
+          <w:sz w:val="26"/>
+          <w:szCs w:val="26"/>
+        </w:rPr>
+        <w:t xml:space="preserve"> 2</w:t>
+      </w:r>
+      <w:r>
+        <w:rPr>
+          <w:rFonts w:ascii="Arial" w:hAnsi="Arial" w:cs="Arial"/>
+          <w:sz w:val="26"/>
+          <w:szCs w:val="26"/>
+        </w:rPr>
+        <w:t>5</w:t>
+      </w:r>
+      <w:r>
+        <w:rPr>
+          <w:rFonts w:ascii="Arial" w:hAnsi="Arial" w:cs="Arial"/>
+          <w:sz w:val="26"/>
+          <w:szCs w:val="26"/>
+        </w:rPr>
+        <w:t>%</w:t>
+      </w:r>
+      <w:r>
+        <w:rPr>
+          <w:rFonts w:ascii="Arial" w:hAnsi="Arial" w:cs="Arial"/>
+          <w:sz w:val="26"/>
+          <w:szCs w:val="26"/>
+        </w:rPr>
+        <w:t xml:space="preserve"> e precisa que esse número caia consideravelmente</w:t>
+      </w:r>
+      <w:r>
+        <w:rPr>
+          <w:rFonts w:ascii="Arial" w:hAnsi="Arial" w:cs="Arial"/>
+          <w:sz w:val="26"/>
+          <w:szCs w:val="26"/>
+        </w:rPr>
+        <w:t xml:space="preserve"> (calcular LTV)</w:t>
+      </w:r>
+      <w:r>
+        <w:rPr>
+          <w:rFonts w:ascii="Arial" w:hAnsi="Arial" w:cs="Arial"/>
+          <w:sz w:val="26"/>
+          <w:szCs w:val="26"/>
+        </w:rPr>
+        <w:t xml:space="preserve">. </w:t>
+      </w:r>
+    </w:p>
+    <w:p>
+      <w:pPr>
+        <w:pStyle w:val="PargrafodaLista"/>
+        <w:ind w:left="792"/>
+        <w:rPr>
+          <w:rFonts w:ascii="Arial" w:hAnsi="Arial" w:cs="Arial"/>
+          <w:b/>
+          <w:bCs/>
+          <w:sz w:val="32"/>
+          <w:szCs w:val="32"/>
+        </w:rPr>
+      </w:pPr>
+    </w:p>
+    <w:p>
+      <w:pPr>
         <w:rPr>
           <w:rFonts w:ascii="Arial" w:hAnsi="Arial" w:cs="Arial"/>
           <w:b/>
@@ -277,16 +234,21 @@
           <w:szCs w:val="32"/>
           <w:u w:val="single"/>
         </w:rPr>
+      </w:pPr>
+      <w:r>
+        <w:rPr>
+          <w:rFonts w:ascii="Arial" w:hAnsi="Arial" w:cs="Arial"/>
+          <w:b/>
+          <w:bCs/>
+          <w:sz w:val="32"/>
+          <w:szCs w:val="32"/>
+          <w:u w:val="single"/>
+        </w:rPr>
         <w:t>Planejamento da solução.</w:t>
       </w:r>
     </w:p>
     <w:p>
       <w:pPr>
-        <w:pStyle w:val="PargrafodaLista"/>
-        <w:numPr>
-          <w:ilvl w:val="1"/>
-          <w:numId w:val="3"/>
-        </w:numPr>
         <w:rPr>
           <w:rFonts w:ascii="Arial" w:hAnsi="Arial" w:cs="Arial"/>
           <w:b/>
@@ -304,168 +266,340 @@
           <w:szCs w:val="26"/>
         </w:rPr>
         <w:t>Planejamento do produto final.</w:t>
+      </w:r>
+      <w:r>
+        <w:rPr>
+          <w:rFonts w:ascii="Arial" w:hAnsi="Arial" w:cs="Arial"/>
+          <w:b/>
+          <w:bCs/>
+          <w:sz w:val="26"/>
+          <w:szCs w:val="26"/>
+        </w:rPr>
+        <w:br/>
+      </w:r>
+      <w:r>
+        <w:rPr>
+          <w:rFonts w:ascii="Arial" w:hAnsi="Arial" w:cs="Arial"/>
+          <w:sz w:val="26"/>
+          <w:szCs w:val="26"/>
+        </w:rPr>
+        <w:t xml:space="preserve">+ </w:t>
+      </w:r>
+      <w:r>
+        <w:rPr>
+          <w:rFonts w:ascii="Arial" w:hAnsi="Arial" w:cs="Arial"/>
+          <w:sz w:val="26"/>
+          <w:szCs w:val="26"/>
+        </w:rPr>
+        <w:t xml:space="preserve">Dashboard </w:t>
+      </w:r>
+      <w:r>
+        <w:rPr>
+          <w:rFonts w:ascii="Arial" w:hAnsi="Arial" w:cs="Arial"/>
+          <w:sz w:val="26"/>
+          <w:szCs w:val="26"/>
+        </w:rPr>
+        <w:t>identificando quais são os grupos de clientes que possuem uma alta taxa de cancelamento.</w:t>
+      </w:r>
+      <w:r>
+        <w:rPr>
+          <w:rFonts w:ascii="Arial" w:hAnsi="Arial" w:cs="Arial"/>
+          <w:b/>
+          <w:bCs/>
+          <w:sz w:val="26"/>
+          <w:szCs w:val="26"/>
+        </w:rPr>
+        <w:br/>
+      </w:r>
+      <w:r>
+        <w:rPr>
+          <w:rFonts w:ascii="Arial" w:hAnsi="Arial" w:cs="Arial"/>
+          <w:sz w:val="26"/>
+          <w:szCs w:val="26"/>
+        </w:rPr>
+        <w:t xml:space="preserve">+ </w:t>
+      </w:r>
+      <w:r>
+        <w:rPr>
+          <w:rFonts w:ascii="Arial" w:hAnsi="Arial" w:cs="Arial"/>
+          <w:sz w:val="26"/>
+          <w:szCs w:val="26"/>
+        </w:rPr>
+        <w:t>Lista com insights e possíveis soluções.</w:t>
       </w:r>
     </w:p>
     <w:p>
       <w:pPr>
-        <w:pStyle w:val="PargrafodaLista"/>
-        <w:numPr>
-          <w:ilvl w:val="2"/>
-          <w:numId w:val="3"/>
-        </w:numPr>
-        <w:rPr>
-          <w:rFonts w:ascii="Arial" w:hAnsi="Arial" w:cs="Arial"/>
-          <w:sz w:val="26"/>
-          <w:szCs w:val="26"/>
-        </w:rPr>
-      </w:pPr>
-      <w:r>
-        <w:rPr>
-          <w:rFonts w:ascii="Arial" w:hAnsi="Arial" w:cs="Arial"/>
-          <w:sz w:val="26"/>
-          <w:szCs w:val="26"/>
-        </w:rPr>
-        <w:t xml:space="preserve">Dashboard </w:t>
-      </w:r>
-      <w:r>
-        <w:rPr>
-          <w:rFonts w:ascii="Arial" w:hAnsi="Arial" w:cs="Arial"/>
-          <w:sz w:val="26"/>
-          <w:szCs w:val="26"/>
-        </w:rPr>
-        <w:t xml:space="preserve">identificando quais são os grupos de clientes que </w:t>
-      </w:r>
-      <w:r>
-        <w:rPr>
-          <w:rFonts w:ascii="Arial" w:hAnsi="Arial" w:cs="Arial"/>
-          <w:sz w:val="26"/>
-          <w:szCs w:val="26"/>
-        </w:rPr>
-        <w:t>possuem</w:t>
-      </w:r>
-      <w:r>
-        <w:rPr>
-          <w:rFonts w:ascii="Arial" w:hAnsi="Arial" w:cs="Arial"/>
-          <w:sz w:val="26"/>
-          <w:szCs w:val="26"/>
-        </w:rPr>
-        <w:t xml:space="preserve"> uma alta taxa de cancelamento.</w:t>
+        <w:rPr>
+          <w:rFonts w:ascii="Arial" w:hAnsi="Arial" w:cs="Arial"/>
+          <w:sz w:val="26"/>
+          <w:szCs w:val="26"/>
+        </w:rPr>
+      </w:pPr>
+      <w:r>
+        <w:rPr>
+          <w:rFonts w:ascii="Arial" w:hAnsi="Arial" w:cs="Arial"/>
+          <w:b/>
+          <w:bCs/>
+          <w:sz w:val="26"/>
+          <w:szCs w:val="26"/>
+        </w:rPr>
+        <w:t>Planejamento do processo.</w:t>
+      </w:r>
+      <w:r>
+        <w:rPr>
+          <w:rFonts w:ascii="Arial" w:hAnsi="Arial" w:cs="Arial"/>
+          <w:b/>
+          <w:bCs/>
+          <w:sz w:val="26"/>
+          <w:szCs w:val="26"/>
+        </w:rPr>
+        <w:br/>
+      </w:r>
+      <w:r>
+        <w:rPr>
+          <w:rFonts w:ascii="Arial" w:hAnsi="Arial" w:cs="Arial"/>
+          <w:sz w:val="26"/>
+          <w:szCs w:val="26"/>
+        </w:rPr>
+        <w:t xml:space="preserve">+ </w:t>
+      </w:r>
+      <w:r>
+        <w:rPr>
+          <w:rFonts w:ascii="Arial" w:hAnsi="Arial" w:cs="Arial"/>
+          <w:sz w:val="26"/>
+          <w:szCs w:val="26"/>
+        </w:rPr>
+        <w:t>Coletar os dados</w:t>
+      </w:r>
+      <w:r>
+        <w:rPr>
+          <w:rFonts w:ascii="Arial" w:hAnsi="Arial" w:cs="Arial"/>
+          <w:sz w:val="26"/>
+          <w:szCs w:val="26"/>
+        </w:rPr>
+        <w:t xml:space="preserve"> -&gt; </w:t>
+      </w:r>
+      <w:r>
+        <w:rPr>
+          <w:rFonts w:ascii="Arial" w:hAnsi="Arial" w:cs="Arial"/>
+          <w:sz w:val="26"/>
+          <w:szCs w:val="26"/>
+        </w:rPr>
+        <w:t>Download via Kaggle</w:t>
+      </w:r>
+      <w:r>
+        <w:rPr>
+          <w:rFonts w:ascii="Arial" w:hAnsi="Arial" w:cs="Arial"/>
+          <w:sz w:val="26"/>
+          <w:szCs w:val="26"/>
+        </w:rPr>
+        <w:t>(</w:t>
+      </w:r>
+      <w:hyperlink r:id="rId5" w:history="1">
+        <w:r>
+          <w:rPr>
+            <w:rStyle w:val="Hyperlink"/>
+            <w:rFonts w:ascii="Arial" w:hAnsi="Arial" w:cs="Arial"/>
+            <w:sz w:val="26"/>
+            <w:szCs w:val="26"/>
+          </w:rPr>
+          <w:t>https://www.kaggle.com/code/bandiatindra/telecom-churn-prediction/data</w:t>
+        </w:r>
+      </w:hyperlink>
+      <w:r>
+        <w:rPr>
+          <w:rFonts w:ascii="Arial" w:hAnsi="Arial" w:cs="Arial"/>
+          <w:sz w:val="26"/>
+          <w:szCs w:val="26"/>
+        </w:rPr>
+        <w:t>)</w:t>
+      </w:r>
+      <w:r>
+        <w:rPr>
+          <w:rFonts w:ascii="Arial" w:hAnsi="Arial" w:cs="Arial"/>
+          <w:sz w:val="26"/>
+          <w:szCs w:val="26"/>
+        </w:rPr>
+        <w:t>.</w:t>
+      </w:r>
+      <w:r>
+        <w:rPr>
+          <w:rFonts w:ascii="Arial" w:hAnsi="Arial" w:cs="Arial"/>
+          <w:sz w:val="26"/>
+          <w:szCs w:val="26"/>
+        </w:rPr>
+        <w:br/>
+        <w:t>+ Verificar data frame e seus atributos.</w:t>
+      </w:r>
+      <w:r>
+        <w:rPr>
+          <w:rFonts w:ascii="Arial" w:hAnsi="Arial" w:cs="Arial"/>
+          <w:sz w:val="26"/>
+          <w:szCs w:val="26"/>
+        </w:rPr>
+        <w:br/>
+      </w:r>
+      <w:r>
+        <w:rPr>
+          <w:rFonts w:ascii="Arial" w:hAnsi="Arial" w:cs="Arial"/>
+          <w:sz w:val="26"/>
+          <w:szCs w:val="26"/>
+        </w:rPr>
+        <w:t>+ Limpeza</w:t>
+      </w:r>
+      <w:r>
+        <w:rPr>
+          <w:rFonts w:ascii="Arial" w:hAnsi="Arial" w:cs="Arial"/>
+          <w:sz w:val="26"/>
+          <w:szCs w:val="26"/>
+        </w:rPr>
+        <w:br/>
+        <w:t>+ Modelagem</w:t>
+      </w:r>
+      <w:r>
+        <w:rPr>
+          <w:rFonts w:ascii="Arial" w:hAnsi="Arial" w:cs="Arial"/>
+          <w:b/>
+          <w:bCs/>
+          <w:sz w:val="26"/>
+          <w:szCs w:val="26"/>
+        </w:rPr>
+        <w:br/>
+      </w:r>
+      <w:r>
+        <w:rPr>
+          <w:rFonts w:ascii="Arial" w:hAnsi="Arial" w:cs="Arial"/>
+          <w:sz w:val="26"/>
+          <w:szCs w:val="26"/>
+        </w:rPr>
+        <w:t xml:space="preserve">+ </w:t>
+      </w:r>
+      <w:r>
+        <w:rPr>
+          <w:rFonts w:ascii="Arial" w:hAnsi="Arial" w:cs="Arial"/>
+          <w:sz w:val="26"/>
+          <w:szCs w:val="26"/>
+        </w:rPr>
+        <w:t>Identificar as características comuns dos clientes que fazem o cancelamento.  (</w:t>
+      </w:r>
+      <w:proofErr w:type="spellStart"/>
+      <w:r>
+        <w:rPr>
+          <w:rFonts w:ascii="Arial" w:hAnsi="Arial" w:cs="Arial"/>
+          <w:sz w:val="26"/>
+          <w:szCs w:val="26"/>
+        </w:rPr>
+        <w:t>Ex</w:t>
+      </w:r>
+      <w:proofErr w:type="spellEnd"/>
+      <w:r>
+        <w:rPr>
+          <w:rFonts w:ascii="Arial" w:hAnsi="Arial" w:cs="Arial"/>
+          <w:sz w:val="26"/>
+          <w:szCs w:val="26"/>
+        </w:rPr>
+        <w:t xml:space="preserve">: Idade, tempo como cliente, cônjuges, dependentes, Forma de pagamento, </w:t>
+      </w:r>
+      <w:r>
+        <w:rPr>
+          <w:rFonts w:ascii="Arial" w:hAnsi="Arial" w:cs="Arial"/>
+          <w:sz w:val="26"/>
+          <w:szCs w:val="26"/>
+        </w:rPr>
+        <w:t>valor da assinatura, tipo da assinatura, aposentado, gênero</w:t>
+      </w:r>
+      <w:r>
+        <w:rPr>
+          <w:rFonts w:ascii="Arial" w:hAnsi="Arial" w:cs="Arial"/>
+          <w:sz w:val="26"/>
+          <w:szCs w:val="26"/>
+        </w:rPr>
+        <w:t>)</w:t>
+      </w:r>
+      <w:r>
+        <w:rPr>
+          <w:rFonts w:ascii="Arial" w:hAnsi="Arial" w:cs="Arial"/>
+          <w:sz w:val="26"/>
+          <w:szCs w:val="26"/>
+        </w:rPr>
+        <w:t>.</w:t>
+      </w:r>
+      <w:r>
+        <w:rPr>
+          <w:rFonts w:ascii="Arial" w:hAnsi="Arial" w:cs="Arial"/>
+          <w:sz w:val="26"/>
+          <w:szCs w:val="26"/>
+        </w:rPr>
+        <w:br/>
+        <w:t xml:space="preserve">+ Agrupar usando </w:t>
+      </w:r>
+      <w:proofErr w:type="spellStart"/>
+      <w:r>
+        <w:rPr>
+          <w:rFonts w:ascii="Arial" w:hAnsi="Arial" w:cs="Arial"/>
+          <w:sz w:val="26"/>
+          <w:szCs w:val="26"/>
+        </w:rPr>
+        <w:t>GroupBy</w:t>
+      </w:r>
+      <w:proofErr w:type="spellEnd"/>
+      <w:r>
+        <w:rPr>
+          <w:rFonts w:ascii="Arial" w:hAnsi="Arial" w:cs="Arial"/>
+          <w:sz w:val="26"/>
+          <w:szCs w:val="26"/>
+        </w:rPr>
+        <w:t xml:space="preserve"> tipo de característica por </w:t>
+      </w:r>
+      <w:proofErr w:type="spellStart"/>
+      <w:r>
+        <w:rPr>
+          <w:rFonts w:ascii="Arial" w:hAnsi="Arial" w:cs="Arial"/>
+          <w:sz w:val="26"/>
+          <w:szCs w:val="26"/>
+        </w:rPr>
+        <w:t>Churn</w:t>
+      </w:r>
+      <w:proofErr w:type="spellEnd"/>
+      <w:r>
+        <w:rPr>
+          <w:rFonts w:ascii="Arial" w:hAnsi="Arial" w:cs="Arial"/>
+          <w:sz w:val="26"/>
+          <w:szCs w:val="26"/>
+        </w:rPr>
+        <w:t>.</w:t>
       </w:r>
     </w:p>
     <w:p>
       <w:pPr>
-        <w:pStyle w:val="PargrafodaLista"/>
-        <w:numPr>
-          <w:ilvl w:val="2"/>
-          <w:numId w:val="3"/>
-        </w:numPr>
-        <w:rPr>
-          <w:rFonts w:ascii="Arial" w:hAnsi="Arial" w:cs="Arial"/>
-          <w:sz w:val="26"/>
-          <w:szCs w:val="26"/>
-        </w:rPr>
-      </w:pPr>
-      <w:r>
-        <w:rPr>
-          <w:rFonts w:ascii="Arial" w:hAnsi="Arial" w:cs="Arial"/>
-          <w:sz w:val="26"/>
-          <w:szCs w:val="26"/>
-        </w:rPr>
-        <w:t xml:space="preserve">Lista com </w:t>
-      </w:r>
-      <w:r>
-        <w:rPr>
-          <w:rFonts w:ascii="Arial" w:hAnsi="Arial" w:cs="Arial"/>
-          <w:sz w:val="26"/>
-          <w:szCs w:val="26"/>
-        </w:rPr>
-        <w:t>insights</w:t>
-      </w:r>
-      <w:r>
-        <w:rPr>
-          <w:rFonts w:ascii="Arial" w:hAnsi="Arial" w:cs="Arial"/>
-          <w:sz w:val="26"/>
-          <w:szCs w:val="26"/>
-        </w:rPr>
-        <w:t xml:space="preserve"> e possíveis soluções.</w:t>
-      </w:r>
-    </w:p>
-    <w:p>
-      <w:pPr>
-        <w:pStyle w:val="PargrafodaLista"/>
-        <w:numPr>
-          <w:ilvl w:val="1"/>
-          <w:numId w:val="3"/>
-        </w:numPr>
-        <w:rPr>
-          <w:rFonts w:ascii="Arial" w:hAnsi="Arial" w:cs="Arial"/>
-          <w:b/>
-          <w:bCs/>
-          <w:sz w:val="26"/>
-          <w:szCs w:val="26"/>
-        </w:rPr>
-      </w:pPr>
-      <w:r>
-        <w:rPr>
-          <w:rFonts w:ascii="Arial" w:hAnsi="Arial" w:cs="Arial"/>
-          <w:b/>
-          <w:bCs/>
-          <w:sz w:val="26"/>
-          <w:szCs w:val="26"/>
-        </w:rPr>
-        <w:t>Planejamento do processo.</w:t>
-      </w:r>
-    </w:p>
-    <w:p>
-      <w:pPr>
-        <w:pStyle w:val="PargrafodaLista"/>
-        <w:numPr>
-          <w:ilvl w:val="2"/>
-          <w:numId w:val="3"/>
-        </w:numPr>
-        <w:rPr>
-          <w:rFonts w:ascii="Arial" w:hAnsi="Arial" w:cs="Arial"/>
-          <w:sz w:val="26"/>
-          <w:szCs w:val="26"/>
-        </w:rPr>
-      </w:pPr>
-      <w:r>
-        <w:rPr>
-          <w:rFonts w:ascii="Arial" w:hAnsi="Arial" w:cs="Arial"/>
-          <w:sz w:val="26"/>
-          <w:szCs w:val="26"/>
-        </w:rPr>
-        <w:t>Coletar os dados.</w:t>
-      </w:r>
-    </w:p>
-    <w:p>
-      <w:pPr>
-        <w:pStyle w:val="PargrafodaLista"/>
-        <w:numPr>
-          <w:ilvl w:val="3"/>
-          <w:numId w:val="3"/>
-        </w:numPr>
-        <w:rPr>
-          <w:rFonts w:ascii="Arial" w:hAnsi="Arial" w:cs="Arial"/>
-          <w:sz w:val="26"/>
-          <w:szCs w:val="26"/>
-        </w:rPr>
-      </w:pPr>
-      <w:r>
-        <w:rPr>
-          <w:rFonts w:ascii="Arial" w:hAnsi="Arial" w:cs="Arial"/>
-          <w:sz w:val="26"/>
-          <w:szCs w:val="26"/>
-        </w:rPr>
-        <w:t xml:space="preserve">Onde estão os dados? </w:t>
-      </w:r>
-      <w:r>
-        <w:rPr>
-          <w:rFonts w:ascii="Arial" w:hAnsi="Arial" w:cs="Arial"/>
-          <w:sz w:val="26"/>
-          <w:szCs w:val="26"/>
-        </w:rPr>
-        <w:t xml:space="preserve">R. Download via </w:t>
+        <w:rPr>
+          <w:rFonts w:ascii="Arial" w:hAnsi="Arial" w:cs="Arial"/>
+          <w:b/>
+          <w:bCs/>
+          <w:sz w:val="26"/>
+          <w:szCs w:val="26"/>
+        </w:rPr>
+      </w:pPr>
+      <w:r>
+        <w:rPr>
+          <w:rFonts w:ascii="Arial" w:hAnsi="Arial" w:cs="Arial"/>
+          <w:b/>
+          <w:bCs/>
+          <w:sz w:val="26"/>
+          <w:szCs w:val="26"/>
+        </w:rPr>
+        <w:t>Planejamento das ferramentas.</w:t>
+      </w:r>
+      <w:r>
+        <w:rPr>
+          <w:rFonts w:ascii="Arial" w:hAnsi="Arial" w:cs="Arial"/>
+          <w:b/>
+          <w:bCs/>
+          <w:sz w:val="26"/>
+          <w:szCs w:val="26"/>
+        </w:rPr>
+        <w:br/>
       </w:r>
       <w:proofErr w:type="spellStart"/>
       <w:r>
@@ -474,7 +608,7 @@
           <w:sz w:val="26"/>
           <w:szCs w:val="26"/>
         </w:rPr>
-        <w:t>Kaggle</w:t>
+        <w:t>Jupyter</w:t>
       </w:r>
       <w:proofErr w:type="spellEnd"/>
       <w:r>
@@ -483,136 +617,18 @@
           <w:sz w:val="26"/>
           <w:szCs w:val="26"/>
         </w:rPr>
-        <w:t>.</w:t>
-      </w:r>
-    </w:p>
-    <w:p>
-      <w:pPr>
-        <w:pStyle w:val="PargrafodaLista"/>
-        <w:numPr>
-          <w:ilvl w:val="2"/>
-          <w:numId w:val="3"/>
-        </w:numPr>
-        <w:rPr>
-          <w:rFonts w:ascii="Arial" w:hAnsi="Arial" w:cs="Arial"/>
-          <w:sz w:val="26"/>
-          <w:szCs w:val="26"/>
-        </w:rPr>
-      </w:pPr>
-      <w:r>
-        <w:rPr>
-          <w:rFonts w:ascii="Arial" w:hAnsi="Arial" w:cs="Arial"/>
-          <w:sz w:val="26"/>
-          <w:szCs w:val="26"/>
-        </w:rPr>
-        <w:t>Identificar as características comuns dos clientes que fazem o cancelamento.  (</w:t>
-      </w:r>
-      <w:proofErr w:type="spellStart"/>
-      <w:r>
-        <w:rPr>
-          <w:rFonts w:ascii="Arial" w:hAnsi="Arial" w:cs="Arial"/>
-          <w:sz w:val="26"/>
-          <w:szCs w:val="26"/>
-        </w:rPr>
-        <w:t>Ex</w:t>
-      </w:r>
-      <w:proofErr w:type="spellEnd"/>
-      <w:r>
-        <w:rPr>
-          <w:rFonts w:ascii="Arial" w:hAnsi="Arial" w:cs="Arial"/>
-          <w:sz w:val="26"/>
-          <w:szCs w:val="26"/>
-        </w:rPr>
-        <w:t xml:space="preserve">: Idade, tempo como cliente, cônjuges, dependentes, Forma de pagamento, </w:t>
-      </w:r>
-      <w:r>
-        <w:rPr>
-          <w:rFonts w:ascii="Arial" w:hAnsi="Arial" w:cs="Arial"/>
-          <w:sz w:val="26"/>
-          <w:szCs w:val="26"/>
-        </w:rPr>
-        <w:t>valor da assinatura, tipo da assinatura, aposentado, gênero</w:t>
-      </w:r>
-      <w:r>
-        <w:rPr>
-          <w:rFonts w:ascii="Arial" w:hAnsi="Arial" w:cs="Arial"/>
-          <w:sz w:val="26"/>
-          <w:szCs w:val="26"/>
-        </w:rPr>
-        <w:t>)</w:t>
-      </w:r>
-    </w:p>
-    <w:p>
-      <w:pPr>
-        <w:pStyle w:val="PargrafodaLista"/>
-        <w:numPr>
-          <w:ilvl w:val="1"/>
-          <w:numId w:val="3"/>
-        </w:numPr>
-        <w:rPr>
-          <w:rFonts w:ascii="Arial" w:hAnsi="Arial" w:cs="Arial"/>
-          <w:b/>
-          <w:bCs/>
-          <w:sz w:val="26"/>
-          <w:szCs w:val="26"/>
-        </w:rPr>
-      </w:pPr>
-      <w:r>
-        <w:rPr>
-          <w:rFonts w:ascii="Arial" w:hAnsi="Arial" w:cs="Arial"/>
-          <w:b/>
-          <w:bCs/>
-          <w:sz w:val="26"/>
-          <w:szCs w:val="26"/>
-        </w:rPr>
-        <w:t>Planejamento das ferramentas.</w:t>
-      </w:r>
-    </w:p>
-    <w:p>
-      <w:pPr>
-        <w:pStyle w:val="PargrafodaLista"/>
-        <w:numPr>
-          <w:ilvl w:val="2"/>
-          <w:numId w:val="3"/>
-        </w:numPr>
-        <w:rPr>
-          <w:rFonts w:ascii="Arial" w:hAnsi="Arial" w:cs="Arial"/>
-          <w:sz w:val="26"/>
-          <w:szCs w:val="26"/>
-        </w:rPr>
-      </w:pPr>
-      <w:proofErr w:type="spellStart"/>
-      <w:r>
-        <w:rPr>
-          <w:rFonts w:ascii="Arial" w:hAnsi="Arial" w:cs="Arial"/>
-          <w:sz w:val="26"/>
-          <w:szCs w:val="26"/>
-        </w:rPr>
-        <w:t>Jupyter</w:t>
-      </w:r>
-      <w:proofErr w:type="spellEnd"/>
-      <w:r>
-        <w:rPr>
-          <w:rFonts w:ascii="Arial" w:hAnsi="Arial" w:cs="Arial"/>
-          <w:sz w:val="26"/>
-          <w:szCs w:val="26"/>
-        </w:rPr>
         <w:t xml:space="preserve"> Notebook.</w:t>
       </w:r>
-    </w:p>
-    <w:p>
-      <w:pPr>
-        <w:pStyle w:val="PargrafodaLista"/>
-        <w:numPr>
-          <w:ilvl w:val="2"/>
-          <w:numId w:val="3"/>
-        </w:numPr>
-        <w:rPr>
-          <w:rFonts w:ascii="Arial" w:hAnsi="Arial" w:cs="Arial"/>
-          <w:sz w:val="26"/>
-          <w:szCs w:val="26"/>
-        </w:rPr>
-      </w:pPr>
+      <w:r>
+        <w:rPr>
+          <w:rFonts w:ascii="Arial" w:hAnsi="Arial" w:cs="Arial"/>
+          <w:b/>
+          <w:bCs/>
+          <w:sz w:val="26"/>
+          <w:szCs w:val="26"/>
+        </w:rPr>
+        <w:br/>
+      </w:r>
       <w:r>
         <w:rPr>
           <w:rFonts w:ascii="Arial" w:hAnsi="Arial" w:cs="Arial"/>
@@ -807,6 +823,92 @@
     </w:lvl>
   </w:abstractNum>
   <w:abstractNum w:abstractNumId="2" w15:restartNumberingAfterBreak="0">
+    <w:nsid w:val="59880FF0"/>
+    <w:multiLevelType w:val="multilevel"/>
+    <w:tmpl w:val="0416001F"/>
+    <w:lvl w:ilvl="0">
+      <w:start w:val="1"/>
+      <w:numFmt w:val="decimal"/>
+      <w:lvlText w:val="%1."/>
+      <w:lvlJc w:val="left"/>
+      <w:pPr>
+        <w:ind w:left="360" w:hanging="360"/>
+      </w:pPr>
+    </w:lvl>
+    <w:lvl w:ilvl="1">
+      <w:start w:val="1"/>
+      <w:numFmt w:val="decimal"/>
+      <w:lvlText w:val="%1.%2."/>
+      <w:lvlJc w:val="left"/>
+      <w:pPr>
+        <w:ind w:left="792" w:hanging="432"/>
+      </w:pPr>
+    </w:lvl>
+    <w:lvl w:ilvl="2">
+      <w:start w:val="1"/>
+      <w:numFmt w:val="decimal"/>
+      <w:lvlText w:val="%1.%2.%3."/>
+      <w:lvlJc w:val="left"/>
+      <w:pPr>
+        <w:ind w:left="1224" w:hanging="504"/>
+      </w:pPr>
+    </w:lvl>
+    <w:lvl w:ilvl="3">
+      <w:start w:val="1"/>
+      <w:numFmt w:val="decimal"/>
+      <w:lvlText w:val="%1.%2.%3.%4."/>
+      <w:lvlJc w:val="left"/>
+      <w:pPr>
+        <w:ind w:left="1728" w:hanging="648"/>
+      </w:pPr>
+    </w:lvl>
+    <w:lvl w:ilvl="4">
+      <w:start w:val="1"/>
+      <w:numFmt w:val="decimal"/>
+      <w:lvlText w:val="%1.%2.%3.%4.%5."/>
+      <w:lvlJc w:val="left"/>
+      <w:pPr>
+        <w:ind w:left="2232" w:hanging="792"/>
+      </w:pPr>
+    </w:lvl>
+    <w:lvl w:ilvl="5">
+      <w:start w:val="1"/>
+      <w:numFmt w:val="decimal"/>
+      <w:lvlText w:val="%1.%2.%3.%4.%5.%6."/>
+      <w:lvlJc w:val="left"/>
+      <w:pPr>
+        <w:ind w:left="2736" w:hanging="936"/>
+      </w:pPr>
+    </w:lvl>
+    <w:lvl w:ilvl="6">
+      <w:start w:val="1"/>
+      <w:numFmt w:val="decimal"/>
+      <w:lvlText w:val="%1.%2.%3.%4.%5.%6.%7."/>
+      <w:lvlJc w:val="left"/>
+      <w:pPr>
+        <w:ind w:left="3240" w:hanging="1080"/>
+      </w:pPr>
+    </w:lvl>
+    <w:lvl w:ilvl="7">
+      <w:start w:val="1"/>
+      <w:numFmt w:val="decimal"/>
+      <w:lvlText w:val="%1.%2.%3.%4.%5.%6.%7.%8."/>
+      <w:lvlJc w:val="left"/>
+      <w:pPr>
+        <w:ind w:left="3744" w:hanging="1224"/>
+      </w:pPr>
+    </w:lvl>
+    <w:lvl w:ilvl="8">
+      <w:start w:val="1"/>
+      <w:numFmt w:val="decimal"/>
+      <w:lvlText w:val="%1.%2.%3.%4.%5.%6.%7.%8.%9."/>
+      <w:lvlJc w:val="left"/>
+      <w:pPr>
+        <w:ind w:left="4320" w:hanging="1440"/>
+      </w:pPr>
+    </w:lvl>
+  </w:abstractNum>
+  <w:abstractNum w:abstractNumId="3" w15:restartNumberingAfterBreak="0">
     <w:nsid w:val="73681B26"/>
     <w:multiLevelType w:val="hybridMultilevel"/>
     <w:tmpl w:val="EC345036"/>
@@ -919,13 +1021,16 @@
     </w:lvl>
   </w:abstractNum>
   <w:num w:numId="1" w16cid:durableId="1064059799">
-    <w:abstractNumId w:val="2"/>
+    <w:abstractNumId w:val="3"/>
   </w:num>
   <w:num w:numId="2" w16cid:durableId="1136486438">
     <w:abstractNumId w:val="1"/>
   </w:num>
   <w:num w:numId="3" w16cid:durableId="600337025">
     <w:abstractNumId w:val="0"/>
+  </w:num>
+  <w:num w:numId="4" w16cid:durableId="935288753">
+    <w:abstractNumId w:val="2"/>
   </w:num>
 </w:numbering>
 </file>
@@ -1367,6 +1472,29 @@
       <w:contextualSpacing/>
     </w:pPr>
   </w:style>
+  <w:style w:type="character" w:styleId="Hyperlink">
+    <w:name w:val="Hyperlink"/>
+    <w:basedOn w:val="Fontepargpadro"/>
+    <w:uiPriority w:val="99"/>
+    <w:unhideWhenUsed/>
+    <w:rsid w:val="00181D93"/>
+    <w:rPr>
+      <w:color w:val="0563C1" w:themeColor="hyperlink"/>
+      <w:u w:val="single"/>
+    </w:rPr>
+  </w:style>
+  <w:style w:type="character" w:styleId="MenoPendente">
+    <w:name w:val="Unresolved Mention"/>
+    <w:basedOn w:val="Fontepargpadro"/>
+    <w:uiPriority w:val="99"/>
+    <w:semiHidden/>
+    <w:unhideWhenUsed/>
+    <w:rsid w:val="00181D93"/>
+    <w:rPr>
+      <w:color w:val="605E5C"/>
+      <w:shd w:val="clear" w:color="auto" w:fill="E1DFDD"/>
+    </w:rPr>
+  </w:style>
 </w:styles>
 </file>
 

</xml_diff>